<commit_message>
Update 9/8/2023 4:35PM EST
Update as of 4:35PM EST on 9/8/2023.
</commit_message>
<xml_diff>
--- a/&SPECIFIC/&EYE WAR CRIME PREVENTION/20230908 - MCE123 Technology Development - Eye War Crime Prevention Security Systems - v1.0.1.31.docx
+++ b/&SPECIFIC/&EYE WAR CRIME PREVENTION/20230908 - MCE123 Technology Development - Eye War Crime Prevention Security Systems - v1.0.1.31.docx
@@ -2207,7 +2207,15 @@
           <w:bCs/>
           <w:color w:val="FF0000"/>
         </w:rPr>
-        <w:t xml:space="preserve"> BAD</w:t>
+        <w:t xml:space="preserve"> </w:t>
+      </w:r>
+      <w:r>
+        <w:rPr>
+          <w:b/>
+          <w:bCs/>
+          <w:color w:val="FF0000"/>
+        </w:rPr>
+        <w:t>ANAEROBIC</w:t>
       </w:r>
       <w:r>
         <w:rPr>
@@ -2222,6 +2230,52 @@
           <w:bCs/>
           <w:color w:val="FF0000"/>
         </w:rPr>
+        <w:t xml:space="preserve"> </w:t>
+      </w:r>
+      <w:r>
+        <w:rPr>
+          <w:b/>
+          <w:bCs/>
+          <w:color w:val="FF0000"/>
+        </w:rPr>
+        <w:t>ANOREXIC</w:t>
+      </w:r>
+      <w:r>
+        <w:rPr>
+          <w:b/>
+          <w:bCs/>
+        </w:rPr>
+        <w:t>,</w:t>
+      </w:r>
+      <w:r>
+        <w:rPr>
+          <w:b/>
+          <w:bCs/>
+          <w:color w:val="FF0000"/>
+        </w:rPr>
+        <w:t xml:space="preserve"> </w:t>
+      </w:r>
+      <w:r>
+        <w:rPr>
+          <w:b/>
+          <w:bCs/>
+          <w:color w:val="FF0000"/>
+        </w:rPr>
+        <w:t>BAD</w:t>
+      </w:r>
+      <w:r>
+        <w:rPr>
+          <w:b/>
+          <w:bCs/>
+        </w:rPr>
+        <w:t>,</w:t>
+      </w:r>
+      <w:r>
+        <w:rPr>
+          <w:b/>
+          <w:bCs/>
+          <w:color w:val="FF0000"/>
+        </w:rPr>
         <w:t xml:space="preserve"> BIG</w:t>
       </w:r>
       <w:r>
@@ -4377,6 +4431,37 @@
           <w:bCs/>
           <w:color w:val="FF0000"/>
         </w:rPr>
+        <w:t>GR</w:t>
+      </w:r>
+      <w:r>
+        <w:rPr>
+          <w:b/>
+          <w:bCs/>
+          <w:color w:val="FF0000"/>
+        </w:rPr>
+        <w:t>IZZLY</w:t>
+      </w:r>
+      <w:r>
+        <w:rPr>
+          <w:b/>
+          <w:bCs/>
+        </w:rPr>
+        <w:t>,</w:t>
+      </w:r>
+      <w:r>
+        <w:rPr>
+          <w:b/>
+          <w:bCs/>
+          <w:color w:val="FF0000"/>
+        </w:rPr>
+        <w:t xml:space="preserve"> </w:t>
+      </w:r>
+      <w:r>
+        <w:rPr>
+          <w:b/>
+          <w:bCs/>
+          <w:color w:val="FF0000"/>
+        </w:rPr>
         <w:t>GROGGY</w:t>
       </w:r>
       <w:r>
@@ -4454,14 +4539,6 @@
         </w:rPr>
         <w:t xml:space="preserve"> </w:t>
       </w:r>
-      <w:r>
-        <w:rPr>
-          <w:b/>
-          <w:bCs/>
-          <w:color w:val="FF0000"/>
-        </w:rPr>
-        <w:t xml:space="preserve">                       </w:t>
-      </w:r>
       <w:proofErr w:type="spellStart"/>
       <w:r>
         <w:rPr>
@@ -5660,6 +5737,14 @@
           <w:color w:val="FF0000"/>
         </w:rPr>
         <w:t xml:space="preserve"> </w:t>
+      </w:r>
+      <w:r>
+        <w:rPr>
+          <w:b/>
+          <w:bCs/>
+          <w:color w:val="FF0000"/>
+        </w:rPr>
+        <w:t xml:space="preserve">                                </w:t>
       </w:r>
       <w:r>
         <w:rPr>

</xml_diff>